<commit_message>
added empty line after itemlizedlist
</commit_message>
<xml_diff>
--- a/src/cleonproject.deliverables.architecture.model.architecture/src/cleon.architecturemethods.eamod.sample/xml/Sample_Requirements_Anforderungen.docx
+++ b/src/cleonproject.deliverables.architecture.model.architecture/src/cleon.architecturemethods.eamod.sample/xml/Sample_Requirements_Anforderungen.docx
@@ -603,7 +603,7 @@
       <w:r>
         <w:fldChar w:fldCharType="separate"/>
       </w:r>
-      <w:hyperlink w:anchor="_Toc533666990" w:history="1">
+      <w:hyperlink w:anchor="_Toc534024650" w:history="1">
         <w:r>
           <w:rPr>
             <w:rStyle w:val="Hyperlink"/>
@@ -626,7 +626,7 @@
           <w:rPr>
             <w:webHidden/>
           </w:rPr>
-          <w:instrText xml:space="preserve"> PAGEREF _Toc533666990 \h </w:instrText>
+          <w:instrText xml:space="preserve"> PAGEREF _Toc534024650 \h </w:instrText>
         </w:r>
         <w:r>
           <w:rPr>
@@ -662,7 +662,7 @@
           <w:lang w:eastAsia="de-CH"/>
         </w:rPr>
       </w:pPr>
-      <w:hyperlink w:anchor="_Toc533666991" w:history="1">
+      <w:hyperlink w:anchor="_Toc534024651" w:history="1">
         <w:r>
           <w:rPr>
             <w:rStyle w:val="Hyperlink"/>
@@ -685,7 +685,7 @@
           <w:rPr>
             <w:webHidden/>
           </w:rPr>
-          <w:instrText xml:space="preserve"> PAGEREF _Toc533666991 \h </w:instrText>
+          <w:instrText xml:space="preserve"> PAGEREF _Toc534024651 \h </w:instrText>
         </w:r>
         <w:r>
           <w:rPr>
@@ -721,7 +721,7 @@
           <w:lang w:eastAsia="de-CH"/>
         </w:rPr>
       </w:pPr>
-      <w:hyperlink w:anchor="_Toc533666992" w:history="1">
+      <w:hyperlink w:anchor="_Toc534024652" w:history="1">
         <w:r>
           <w:rPr>
             <w:rStyle w:val="Hyperlink"/>
@@ -744,7 +744,7 @@
           <w:rPr>
             <w:webHidden/>
           </w:rPr>
-          <w:instrText xml:space="preserve"> PAGEREF _Toc533666992 \h </w:instrText>
+          <w:instrText xml:space="preserve"> PAGEREF _Toc534024652 \h </w:instrText>
         </w:r>
         <w:r>
           <w:rPr>
@@ -781,7 +781,7 @@
           <w:lang w:eastAsia="de-CH"/>
         </w:rPr>
       </w:pPr>
-      <w:hyperlink w:anchor="_Toc533666993" w:history="1">
+      <w:hyperlink w:anchor="_Toc534024653" w:history="1">
         <w:r>
           <w:rPr>
             <w:rStyle w:val="Hyperlink"/>
@@ -804,7 +804,7 @@
           <w:rPr>
             <w:webHidden/>
           </w:rPr>
-          <w:instrText xml:space="preserve"> PAGEREF _Toc533666993 \h </w:instrText>
+          <w:instrText xml:space="preserve"> PAGEREF _Toc534024653 \h </w:instrText>
         </w:r>
         <w:r>
           <w:rPr>
@@ -840,7 +840,7 @@
           <w:lang w:eastAsia="de-CH"/>
         </w:rPr>
       </w:pPr>
-      <w:hyperlink w:anchor="_Toc533666994" w:history="1">
+      <w:hyperlink w:anchor="_Toc534024654" w:history="1">
         <w:r>
           <w:rPr>
             <w:rStyle w:val="Hyperlink"/>
@@ -863,7 +863,7 @@
           <w:rPr>
             <w:webHidden/>
           </w:rPr>
-          <w:instrText xml:space="preserve"> PAGEREF _Toc533666994 \h </w:instrText>
+          <w:instrText xml:space="preserve"> PAGEREF _Toc534024654 \h </w:instrText>
         </w:r>
         <w:r>
           <w:rPr>
@@ -900,7 +900,7 @@
           <w:lang w:eastAsia="de-CH"/>
         </w:rPr>
       </w:pPr>
-      <w:hyperlink w:anchor="_Toc533666995" w:history="1">
+      <w:hyperlink w:anchor="_Toc534024655" w:history="1">
         <w:r>
           <w:rPr>
             <w:rStyle w:val="Hyperlink"/>
@@ -923,7 +923,7 @@
           <w:rPr>
             <w:webHidden/>
           </w:rPr>
-          <w:instrText xml:space="preserve"> PAGEREF _Toc533666995 \h </w:instrText>
+          <w:instrText xml:space="preserve"> PAGEREF _Toc534024655 \h </w:instrText>
         </w:r>
         <w:r>
           <w:rPr>
@@ -959,7 +959,7 @@
           <w:lang w:eastAsia="de-CH"/>
         </w:rPr>
       </w:pPr>
-      <w:hyperlink w:anchor="_Toc533666996" w:history="1">
+      <w:hyperlink w:anchor="_Toc534024656" w:history="1">
         <w:r>
           <w:rPr>
             <w:rStyle w:val="Hyperlink"/>
@@ -982,7 +982,7 @@
           <w:rPr>
             <w:webHidden/>
           </w:rPr>
-          <w:instrText xml:space="preserve"> PAGEREF _Toc533666996 \h </w:instrText>
+          <w:instrText xml:space="preserve"> PAGEREF _Toc534024656 \h </w:instrText>
         </w:r>
         <w:r>
           <w:rPr>
@@ -1018,7 +1018,7 @@
           <w:lang w:eastAsia="de-CH"/>
         </w:rPr>
       </w:pPr>
-      <w:hyperlink w:anchor="_Toc533666997" w:history="1">
+      <w:hyperlink w:anchor="_Toc534024657" w:history="1">
         <w:r>
           <w:rPr>
             <w:rStyle w:val="Hyperlink"/>
@@ -1041,7 +1041,7 @@
           <w:rPr>
             <w:webHidden/>
           </w:rPr>
-          <w:instrText xml:space="preserve"> PAGEREF _Toc533666997 \h </w:instrText>
+          <w:instrText xml:space="preserve"> PAGEREF _Toc534024657 \h </w:instrText>
         </w:r>
         <w:r>
           <w:rPr>
@@ -1078,7 +1078,7 @@
           <w:lang w:eastAsia="de-CH"/>
         </w:rPr>
       </w:pPr>
-      <w:hyperlink w:anchor="_Toc533666998" w:history="1">
+      <w:hyperlink w:anchor="_Toc534024658" w:history="1">
         <w:r>
           <w:rPr>
             <w:rStyle w:val="Hyperlink"/>
@@ -1101,7 +1101,7 @@
           <w:rPr>
             <w:webHidden/>
           </w:rPr>
-          <w:instrText xml:space="preserve"> PAGEREF _Toc533666998 \h </w:instrText>
+          <w:instrText xml:space="preserve"> PAGEREF _Toc534024658 \h </w:instrText>
         </w:r>
         <w:r>
           <w:rPr>
@@ -1137,7 +1137,7 @@
           <w:lang w:eastAsia="de-CH"/>
         </w:rPr>
       </w:pPr>
-      <w:hyperlink w:anchor="_Toc533666999" w:history="1">
+      <w:hyperlink w:anchor="_Toc534024659" w:history="1">
         <w:r>
           <w:rPr>
             <w:rStyle w:val="Hyperlink"/>
@@ -1160,7 +1160,7 @@
           <w:rPr>
             <w:webHidden/>
           </w:rPr>
-          <w:instrText xml:space="preserve"> PAGEREF _Toc533666999 \h </w:instrText>
+          <w:instrText xml:space="preserve"> PAGEREF _Toc534024659 \h </w:instrText>
         </w:r>
         <w:r>
           <w:rPr>
@@ -1196,7 +1196,7 @@
           <w:lang w:eastAsia="de-CH"/>
         </w:rPr>
       </w:pPr>
-      <w:hyperlink w:anchor="_Toc533667000" w:history="1">
+      <w:hyperlink w:anchor="_Toc534024660" w:history="1">
         <w:r>
           <w:rPr>
             <w:rStyle w:val="Hyperlink"/>
@@ -1219,7 +1219,7 @@
           <w:rPr>
             <w:webHidden/>
           </w:rPr>
-          <w:instrText xml:space="preserve"> PAGEREF _Toc533667000 \h </w:instrText>
+          <w:instrText xml:space="preserve"> PAGEREF _Toc534024660 \h </w:instrText>
         </w:r>
         <w:r>
           <w:rPr>
@@ -1256,7 +1256,7 @@
           <w:lang w:eastAsia="de-CH"/>
         </w:rPr>
       </w:pPr>
-      <w:hyperlink w:anchor="_Toc533667001" w:history="1">
+      <w:hyperlink w:anchor="_Toc534024661" w:history="1">
         <w:r>
           <w:rPr>
             <w:rStyle w:val="Hyperlink"/>
@@ -1279,7 +1279,7 @@
           <w:rPr>
             <w:webHidden/>
           </w:rPr>
-          <w:instrText xml:space="preserve"> PAGEREF _Toc533667001 \h </w:instrText>
+          <w:instrText xml:space="preserve"> PAGEREF _Toc534024661 \h </w:instrText>
         </w:r>
         <w:r>
           <w:rPr>
@@ -1315,7 +1315,7 @@
           <w:lang w:eastAsia="de-CH"/>
         </w:rPr>
       </w:pPr>
-      <w:hyperlink w:anchor="_Toc533667002" w:history="1">
+      <w:hyperlink w:anchor="_Toc534024662" w:history="1">
         <w:r>
           <w:rPr>
             <w:rStyle w:val="Hyperlink"/>
@@ -1338,7 +1338,7 @@
           <w:rPr>
             <w:webHidden/>
           </w:rPr>
-          <w:instrText xml:space="preserve"> PAGEREF _Toc533667002 \h </w:instrText>
+          <w:instrText xml:space="preserve"> PAGEREF _Toc534024662 \h </w:instrText>
         </w:r>
         <w:r>
           <w:rPr>
@@ -1374,7 +1374,7 @@
           <w:lang w:eastAsia="de-CH"/>
         </w:rPr>
       </w:pPr>
-      <w:hyperlink w:anchor="_Toc533667003" w:history="1">
+      <w:hyperlink w:anchor="_Toc534024663" w:history="1">
         <w:r>
           <w:rPr>
             <w:rStyle w:val="Hyperlink"/>
@@ -1397,7 +1397,7 @@
           <w:rPr>
             <w:webHidden/>
           </w:rPr>
-          <w:instrText xml:space="preserve"> PAGEREF _Toc533667003 \h </w:instrText>
+          <w:instrText xml:space="preserve"> PAGEREF _Toc534024663 \h </w:instrText>
         </w:r>
         <w:r>
           <w:rPr>
@@ -1434,7 +1434,7 @@
           <w:lang w:eastAsia="de-CH"/>
         </w:rPr>
       </w:pPr>
-      <w:hyperlink w:anchor="_Toc533667004" w:history="1">
+      <w:hyperlink w:anchor="_Toc534024664" w:history="1">
         <w:r>
           <w:rPr>
             <w:rStyle w:val="Hyperlink"/>
@@ -1457,7 +1457,7 @@
           <w:rPr>
             <w:webHidden/>
           </w:rPr>
-          <w:instrText xml:space="preserve"> PAGEREF _Toc533667004 \h </w:instrText>
+          <w:instrText xml:space="preserve"> PAGEREF _Toc534024664 \h </w:instrText>
         </w:r>
         <w:r>
           <w:rPr>
@@ -1494,7 +1494,7 @@
           <w:lang w:eastAsia="de-CH"/>
         </w:rPr>
       </w:pPr>
-      <w:hyperlink w:anchor="_Toc533667005" w:history="1">
+      <w:hyperlink w:anchor="_Toc534024665" w:history="1">
         <w:r>
           <w:rPr>
             <w:rStyle w:val="Hyperlink"/>
@@ -1517,7 +1517,7 @@
           <w:rPr>
             <w:webHidden/>
           </w:rPr>
-          <w:instrText xml:space="preserve"> PAGEREF _Toc533667005 \h </w:instrText>
+          <w:instrText xml:space="preserve"> PAGEREF _Toc534024665 \h </w:instrText>
         </w:r>
         <w:r>
           <w:rPr>
@@ -1553,7 +1553,7 @@
           <w:lang w:eastAsia="de-CH"/>
         </w:rPr>
       </w:pPr>
-      <w:hyperlink w:anchor="_Toc533667006" w:history="1">
+      <w:hyperlink w:anchor="_Toc534024666" w:history="1">
         <w:r>
           <w:rPr>
             <w:rStyle w:val="Hyperlink"/>
@@ -1576,7 +1576,7 @@
           <w:rPr>
             <w:webHidden/>
           </w:rPr>
-          <w:instrText xml:space="preserve"> PAGEREF _Toc533667006 \h </w:instrText>
+          <w:instrText xml:space="preserve"> PAGEREF _Toc534024666 \h </w:instrText>
         </w:r>
         <w:r>
           <w:rPr>
@@ -1612,7 +1612,7 @@
           <w:lang w:eastAsia="de-CH"/>
         </w:rPr>
       </w:pPr>
-      <w:hyperlink w:anchor="_Toc533667007" w:history="1">
+      <w:hyperlink w:anchor="_Toc534024667" w:history="1">
         <w:r>
           <w:rPr>
             <w:rStyle w:val="Hyperlink"/>
@@ -1635,7 +1635,7 @@
           <w:rPr>
             <w:webHidden/>
           </w:rPr>
-          <w:instrText xml:space="preserve"> PAGEREF _Toc533667007 \h </w:instrText>
+          <w:instrText xml:space="preserve"> PAGEREF _Toc534024667 \h </w:instrText>
         </w:r>
         <w:r>
           <w:rPr>
@@ -1672,7 +1672,7 @@
           <w:lang w:eastAsia="de-CH"/>
         </w:rPr>
       </w:pPr>
-      <w:hyperlink w:anchor="_Toc533667008" w:history="1">
+      <w:hyperlink w:anchor="_Toc534024668" w:history="1">
         <w:r>
           <w:rPr>
             <w:rStyle w:val="Hyperlink"/>
@@ -1695,7 +1695,7 @@
           <w:rPr>
             <w:webHidden/>
           </w:rPr>
-          <w:instrText xml:space="preserve"> PAGEREF _Toc533667008 \h </w:instrText>
+          <w:instrText xml:space="preserve"> PAGEREF _Toc534024668 \h </w:instrText>
         </w:r>
         <w:r>
           <w:rPr>
@@ -1732,7 +1732,7 @@
           <w:lang w:eastAsia="de-CH"/>
         </w:rPr>
       </w:pPr>
-      <w:hyperlink w:anchor="_Toc533667009" w:history="1">
+      <w:hyperlink w:anchor="_Toc534024669" w:history="1">
         <w:r>
           <w:rPr>
             <w:rStyle w:val="Hyperlink"/>
@@ -1755,7 +1755,7 @@
           <w:rPr>
             <w:webHidden/>
           </w:rPr>
-          <w:instrText xml:space="preserve"> PAGEREF _Toc533667009 \h </w:instrText>
+          <w:instrText xml:space="preserve"> PAGEREF _Toc534024669 \h </w:instrText>
         </w:r>
         <w:r>
           <w:rPr>
@@ -1998,7 +1998,7 @@
       <w:pPr>
         <w:pStyle w:val="Heading1"/>
       </w:pPr>
-      <w:bookmarkStart w:id="1" w:name="_Toc533666990"/>
+      <w:bookmarkStart w:id="1" w:name="_Toc534024650"/>
       <w:r>
         <w:lastRenderedPageBreak/>
         <w:t>Einleitung</w:t>
@@ -2017,7 +2017,9 @@
       <w:pPr>
         <w:pStyle w:val="Heading2"/>
       </w:pPr>
-      <w:bookmarkStart w:id="2" w:name="_Toc533666991"/>
+      <w:bookmarkStart w:id="2" w:name="_Toc534024651"/>
+      <w:bookmarkStart w:id="3" w:name="_GoBack"/>
+      <w:bookmarkEnd w:id="3"/>
       <w:r>
         <w:t>Leserkreis</w:t>
       </w:r>
@@ -2059,17 +2061,16 @@
         <w:t>Test</w:t>
       </w:r>
     </w:p>
+    <w:p/>
     <w:p>
       <w:pPr>
         <w:pStyle w:val="Heading2"/>
       </w:pPr>
-      <w:bookmarkStart w:id="3" w:name="_Toc533666992"/>
-      <w:bookmarkStart w:id="4" w:name="_GoBack"/>
-      <w:bookmarkEnd w:id="4"/>
+      <w:bookmarkStart w:id="4" w:name="_Toc534024652"/>
       <w:r>
         <w:t>Methode / Vorgehensweise</w:t>
       </w:r>
-      <w:bookmarkEnd w:id="3"/>
+      <w:bookmarkEnd w:id="4"/>
     </w:p>
     <w:p>
       <w:r>
@@ -2096,10 +2097,10 @@
         <w:t xml:space="preserve"> Engineering im Bereich Verteidigung)</w:t>
       </w:r>
       <w:r>
-        <w:t xml:space="preserve"> erhoben, strukturiert und gepflegt. Die Methode ist </w:t>
+        <w:t xml:space="preserve"> erhoben, strukturiert und gepflegt. Die Methode ist</w:t>
       </w:r>
       <w:r>
-        <w:t>im Referenzhandbuch EA-</w:t>
+        <w:t xml:space="preserve"> im Referenzhandbuch EA-</w:t>
       </w:r>
       <w:proofErr w:type="spellStart"/>
       <w:r>
@@ -2117,10 +2118,10 @@
     </w:p>
     <w:p>
       <w:r>
-        <w:t>In dieser Ba</w:t>
+        <w:t>In dieser B</w:t>
       </w:r>
       <w:r>
-        <w:t>umstruktur sind die nachfolgenden Elementtypen zu finden:</w:t>
+        <w:t>aumstruktur sind die nachfolgenden Elementtypen zu finden:</w:t>
       </w:r>
     </w:p>
     <w:tbl>
@@ -2201,10 +2202,10 @@
               <w:pStyle w:val="EAModTableCell0"/>
             </w:pPr>
             <w:r>
-              <w:t>Ein Betrachtungsraum ist ein Gefäss für eine Menge von Anforderungen, die unter einem selbständigen Blickwinkel betrachtet werden, z.B. aus de</w:t>
-            </w:r>
-            <w:r>
-              <w:t>r Sicht eines Teilprojekts, einer Gruppe von Stakeholdern oder eines querschnittlichen Aspekts. Ein Betrachtungsraum kann in weitere Betrachtungsräume dekomponiert werden.</w:t>
+              <w:t>Ein Betrachtungsraum ist ein Gefäss für eine Menge von Anforderungen, die unter einem selbständigen Blickwinkel betrachtet werden, z.B. aus d</w:t>
+            </w:r>
+            <w:r>
+              <w:t>er Sicht eines Teilprojekts, einer Gruppe von Stakeholdern oder eines querschnittlichen Aspekts. Ein Betrachtungsraum kann in weitere Betrachtungsräume dekomponiert werden.</w:t>
             </w:r>
           </w:p>
         </w:tc>
@@ -3170,7 +3171,7 @@
       <w:pPr>
         <w:pStyle w:val="Heading1"/>
       </w:pPr>
-      <w:bookmarkStart w:id="5" w:name="_Toc533666993"/>
+      <w:bookmarkStart w:id="5" w:name="_Toc534024653"/>
       <w:r>
         <w:lastRenderedPageBreak/>
         <w:t>Einführung</w:t>
@@ -3196,7 +3197,7 @@
       <w:pPr>
         <w:pStyle w:val="Heading2"/>
       </w:pPr>
-      <w:bookmarkStart w:id="6" w:name="_Toc533666994"/>
+      <w:bookmarkStart w:id="6" w:name="_Toc534024654"/>
       <w:r>
         <w:t>Copy</w:t>
       </w:r>
@@ -3217,7 +3218,7 @@
       <w:pPr>
         <w:pStyle w:val="Heading1"/>
       </w:pPr>
-      <w:bookmarkStart w:id="7" w:name="_Toc533666995"/>
+      <w:bookmarkStart w:id="7" w:name="_Toc534024655"/>
       <w:r>
         <w:lastRenderedPageBreak/>
         <w:t>Treiber</w:t>
@@ -3582,7 +3583,7 @@
         <w:pStyle w:val="Heading2"/>
       </w:pPr>
       <w:bookmarkStart w:id="8" w:name="ea.f733c33e-0d78-11e6-9f44-9d0000bae4df"/>
-      <w:bookmarkStart w:id="9" w:name="_Toc533666996"/>
+      <w:bookmarkStart w:id="9" w:name="_Toc534024656"/>
       <w:r>
         <w:t>DR001_Driver_1</w:t>
       </w:r>
@@ -3962,7 +3963,7 @@
         <w:pStyle w:val="Heading2"/>
       </w:pPr>
       <w:bookmarkStart w:id="10" w:name="ea.fd3fc46b-0d78-11e6-9f44-9d0000bae4df"/>
-      <w:bookmarkStart w:id="11" w:name="_Toc533666997"/>
+      <w:bookmarkStart w:id="11" w:name="_Toc534024657"/>
       <w:r>
         <w:t>DR002_Driver_2</w:t>
       </w:r>
@@ -4173,7 +4174,7 @@
       <w:pPr>
         <w:pStyle w:val="Heading1"/>
       </w:pPr>
-      <w:bookmarkStart w:id="12" w:name="_Toc533666998"/>
+      <w:bookmarkStart w:id="12" w:name="_Toc534024658"/>
       <w:r>
         <w:lastRenderedPageBreak/>
         <w:t>Ziele</w:t>
@@ -4788,7 +4789,7 @@
         <w:pStyle w:val="Heading2"/>
       </w:pPr>
       <w:bookmarkStart w:id="13" w:name="ea.4acb2520-c997-11e5-b35b-8fb753dd0798"/>
-      <w:bookmarkStart w:id="14" w:name="_Toc533666999"/>
+      <w:bookmarkStart w:id="14" w:name="_Toc534024659"/>
       <w:r>
         <w:t>Z002_Goal_1</w:t>
       </w:r>
@@ -6025,7 +6026,7 @@
         <w:pStyle w:val="Heading2"/>
       </w:pPr>
       <w:bookmarkStart w:id="17" w:name="ea.ddcb1a0e-0e01-11e6-ae01-ef640c578b9b"/>
-      <w:bookmarkStart w:id="18" w:name="_Toc533667000"/>
+      <w:bookmarkStart w:id="18" w:name="_Toc534024660"/>
       <w:r>
         <w:t>Z004_Goal 2</w:t>
       </w:r>
@@ -6566,7 +6567,7 @@
       <w:pPr>
         <w:pStyle w:val="Heading1"/>
       </w:pPr>
-      <w:bookmarkStart w:id="20" w:name="_Toc533667001"/>
+      <w:bookmarkStart w:id="20" w:name="_Toc534024661"/>
       <w:r>
         <w:lastRenderedPageBreak/>
         <w:t>Prinzipien</w:t>
@@ -6931,7 +6932,7 @@
         <w:pStyle w:val="Heading2"/>
       </w:pPr>
       <w:bookmarkStart w:id="21" w:name="ea.0a316ec1-bf87-11e5-a56a-35b34376b412"/>
-      <w:bookmarkStart w:id="22" w:name="_Toc533667002"/>
+      <w:bookmarkStart w:id="22" w:name="_Toc534024662"/>
       <w:r>
         <w:t>P004_A</w:t>
       </w:r>
@@ -7411,7 +7412,7 @@
         <w:pStyle w:val="Heading2"/>
       </w:pPr>
       <w:bookmarkStart w:id="24" w:name="ea.0e1addf6-bf87-11e5-a56a-35b34376b412"/>
-      <w:bookmarkStart w:id="25" w:name="_Toc533667003"/>
+      <w:bookmarkStart w:id="25" w:name="_Toc534024663"/>
       <w:r>
         <w:t>P002_Principle_B</w:t>
       </w:r>
@@ -7895,7 +7896,7 @@
       <w:pPr>
         <w:pStyle w:val="Heading1"/>
       </w:pPr>
-      <w:bookmarkStart w:id="27" w:name="_Toc533667004"/>
+      <w:bookmarkStart w:id="27" w:name="_Toc534024664"/>
       <w:r>
         <w:lastRenderedPageBreak/>
         <w:t>Interessengruppen</w:t>
@@ -8464,7 +8465,7 @@
       <w:pPr>
         <w:pStyle w:val="Heading1"/>
       </w:pPr>
-      <w:bookmarkStart w:id="28" w:name="_Toc533667005"/>
+      <w:bookmarkStart w:id="28" w:name="_Toc534024665"/>
       <w:r>
         <w:lastRenderedPageBreak/>
         <w:t>Anforderungen SU03_My Project</w:t>
@@ -8845,7 +8846,7 @@
         <w:pStyle w:val="Heading2"/>
       </w:pPr>
       <w:bookmarkStart w:id="29" w:name="ea.59fb9f5f-0c78-11e6-86c5-87a8b520dd59"/>
-      <w:bookmarkStart w:id="30" w:name="_Toc533667006"/>
+      <w:bookmarkStart w:id="30" w:name="_Toc534024666"/>
       <w:r>
         <w:t>SU01_Funktionalität</w:t>
       </w:r>
@@ -11818,7 +11819,7 @@
         <w:pStyle w:val="Heading2"/>
       </w:pPr>
       <w:bookmarkStart w:id="35" w:name="ea.7d31bfd9-0c78-11e6-86c5-87a8b520dd59"/>
-      <w:bookmarkStart w:id="36" w:name="_Toc533667007"/>
+      <w:bookmarkStart w:id="36" w:name="_Toc534024667"/>
       <w:r>
         <w:t>SU02_Normen, Standards und Praktiken</w:t>
       </w:r>
@@ -13237,7 +13238,7 @@
       <w:pPr>
         <w:pStyle w:val="Heading1"/>
       </w:pPr>
-      <w:bookmarkStart w:id="39" w:name="_Toc533667008"/>
+      <w:bookmarkStart w:id="39" w:name="_Toc534024668"/>
       <w:r>
         <w:lastRenderedPageBreak/>
         <w:t>Quellen</w:t>
@@ -14782,7 +14783,7 @@
       <w:pPr>
         <w:pStyle w:val="Heading1"/>
       </w:pPr>
-      <w:bookmarkStart w:id="40" w:name="_Toc533667009"/>
+      <w:bookmarkStart w:id="40" w:name="_Toc534024669"/>
       <w:r>
         <w:lastRenderedPageBreak/>
         <w:t>Glossar</w:t>
@@ -15604,78 +15605,108 @@
 <file path=word/numbering.xml><?xml version="1.0" encoding="utf-8"?>
 <w:numbering xmlns:wpc="http://schemas.microsoft.com/office/word/2010/wordprocessingCanvas" xmlns:cx="http://schemas.microsoft.com/office/drawing/2014/chartex" xmlns:cx1="http://schemas.microsoft.com/office/drawing/2015/9/8/chartex" xmlns:cx2="http://schemas.microsoft.com/office/drawing/2015/10/21/chartex" xmlns:cx3="http://schemas.microsoft.com/office/drawing/2016/5/9/chartex" xmlns:cx4="http://schemas.microsoft.com/office/drawing/2016/5/10/chartex" xmlns:cx5="http://schemas.microsoft.com/office/drawing/2016/5/11/chartex" xmlns:cx6="http://schemas.microsoft.com/office/drawing/2016/5/12/chartex" xmlns:cx7="http://schemas.microsoft.com/office/drawing/2016/5/13/chartex" xmlns:cx8="http://schemas.microsoft.com/office/drawing/2016/5/14/chartex" xmlns:mc="http://schemas.openxmlformats.org/markup-compatibility/2006" xmlns:aink="http://schemas.microsoft.com/office/drawing/2016/ink" xmlns:am3d="http://schemas.microsoft.com/office/drawing/2017/model3d" xmlns:o="urn:schemas-microsoft-com:office:office" xmlns:r="http://schemas.openxmlformats.org/officeDocument/2006/relationships" xmlns:m="http://schemas.openxmlformats.org/officeDocument/2006/math" xmlns:v="urn:schemas-microsoft-com:vml" xmlns:wp14="http://schemas.microsoft.com/office/word/2010/wordprocessingDrawing" xmlns:wp="http://schemas.openxmlformats.org/drawingml/2006/wordprocessingDrawing" xmlns:w10="urn:schemas-microsoft-com:office:word" xmlns:w="http://schemas.openxmlformats.org/wordprocessingml/2006/main" xmlns:w14="http://schemas.microsoft.com/office/word/2010/wordml" xmlns:w15="http://schemas.microsoft.com/office/word/2012/wordml" xmlns:w16cid="http://schemas.microsoft.com/office/word/2016/wordml/cid" xmlns:w16se="http://schemas.microsoft.com/office/word/2015/wordml/symex" xmlns:wpg="http://schemas.microsoft.com/office/word/2010/wordprocessingGroup" xmlns:wpi="http://schemas.microsoft.com/office/word/2010/wordprocessingInk" xmlns:wne="http://schemas.microsoft.com/office/word/2006/wordml" xmlns:wps="http://schemas.microsoft.com/office/word/2010/wordprocessingShape" mc:Ignorable="w14 w15 w16se w16cid wp14">
   <w:abstractNum w:abstractNumId="0" w15:restartNumberingAfterBreak="0">
-    <w:nsid w:val="01CE7061"/>
+    <w:nsid w:val="018276E5"/>
     <w:multiLevelType w:val="multilevel"/>
     <w:tmpl w:val="4D86A510"/>
     <w:numStyleLink w:val="EAModItemizedListList"/>
   </w:abstractNum>
   <w:abstractNum w:abstractNumId="1" w15:restartNumberingAfterBreak="0">
-    <w:nsid w:val="04C945D1"/>
+    <w:nsid w:val="02077D4A"/>
     <w:multiLevelType w:val="multilevel"/>
     <w:tmpl w:val="4D86A510"/>
     <w:numStyleLink w:val="EAModItemizedListList"/>
   </w:abstractNum>
   <w:abstractNum w:abstractNumId="2" w15:restartNumberingAfterBreak="0">
-    <w:nsid w:val="07B13CCA"/>
+    <w:nsid w:val="03737537"/>
     <w:multiLevelType w:val="multilevel"/>
     <w:tmpl w:val="4D86A510"/>
     <w:numStyleLink w:val="EAModItemizedListList"/>
   </w:abstractNum>
   <w:abstractNum w:abstractNumId="3" w15:restartNumberingAfterBreak="0">
-    <w:nsid w:val="095957EB"/>
+    <w:nsid w:val="03A62FCA"/>
     <w:multiLevelType w:val="multilevel"/>
     <w:tmpl w:val="4D86A510"/>
     <w:numStyleLink w:val="EAModItemizedListList"/>
   </w:abstractNum>
   <w:abstractNum w:abstractNumId="4" w15:restartNumberingAfterBreak="0">
-    <w:nsid w:val="0B4758F6"/>
+    <w:nsid w:val="03C37904"/>
     <w:multiLevelType w:val="multilevel"/>
     <w:tmpl w:val="4D86A510"/>
     <w:numStyleLink w:val="EAModItemizedListList"/>
   </w:abstractNum>
   <w:abstractNum w:abstractNumId="5" w15:restartNumberingAfterBreak="0">
-    <w:nsid w:val="0BA32D15"/>
+    <w:nsid w:val="04F6134D"/>
     <w:multiLevelType w:val="multilevel"/>
     <w:tmpl w:val="4D86A510"/>
     <w:numStyleLink w:val="EAModItemizedListList"/>
   </w:abstractNum>
   <w:abstractNum w:abstractNumId="6" w15:restartNumberingAfterBreak="0">
-    <w:nsid w:val="0E381BAE"/>
+    <w:nsid w:val="05693D4B"/>
     <w:multiLevelType w:val="multilevel"/>
     <w:tmpl w:val="4D86A510"/>
     <w:numStyleLink w:val="EAModItemizedListList"/>
   </w:abstractNum>
   <w:abstractNum w:abstractNumId="7" w15:restartNumberingAfterBreak="0">
-    <w:nsid w:val="0EDE155E"/>
+    <w:nsid w:val="06E52096"/>
     <w:multiLevelType w:val="multilevel"/>
     <w:tmpl w:val="4D86A510"/>
     <w:numStyleLink w:val="EAModItemizedListList"/>
   </w:abstractNum>
   <w:abstractNum w:abstractNumId="8" w15:restartNumberingAfterBreak="0">
-    <w:nsid w:val="16F851A6"/>
+    <w:nsid w:val="07270C2C"/>
     <w:multiLevelType w:val="multilevel"/>
     <w:tmpl w:val="4D86A510"/>
     <w:numStyleLink w:val="EAModItemizedListList"/>
   </w:abstractNum>
   <w:abstractNum w:abstractNumId="9" w15:restartNumberingAfterBreak="0">
-    <w:nsid w:val="17106759"/>
+    <w:nsid w:val="077B26C7"/>
     <w:multiLevelType w:val="multilevel"/>
     <w:tmpl w:val="4D86A510"/>
     <w:numStyleLink w:val="EAModItemizedListList"/>
   </w:abstractNum>
   <w:abstractNum w:abstractNumId="10" w15:restartNumberingAfterBreak="0">
-    <w:nsid w:val="18441754"/>
+    <w:nsid w:val="0AFB00DF"/>
     <w:multiLevelType w:val="multilevel"/>
     <w:tmpl w:val="4D86A510"/>
     <w:numStyleLink w:val="EAModItemizedListList"/>
   </w:abstractNum>
   <w:abstractNum w:abstractNumId="11" w15:restartNumberingAfterBreak="0">
-    <w:nsid w:val="1B4C5AAE"/>
+    <w:nsid w:val="0E5A3BAD"/>
     <w:multiLevelType w:val="multilevel"/>
     <w:tmpl w:val="4D86A510"/>
     <w:numStyleLink w:val="EAModItemizedListList"/>
   </w:abstractNum>
   <w:abstractNum w:abstractNumId="12" w15:restartNumberingAfterBreak="0">
+    <w:nsid w:val="0F1E12CF"/>
+    <w:multiLevelType w:val="multilevel"/>
+    <w:tmpl w:val="4D86A510"/>
+    <w:numStyleLink w:val="EAModItemizedListList"/>
+  </w:abstractNum>
+  <w:abstractNum w:abstractNumId="13" w15:restartNumberingAfterBreak="0">
+    <w:nsid w:val="0FF022BD"/>
+    <w:multiLevelType w:val="multilevel"/>
+    <w:tmpl w:val="4D86A510"/>
+    <w:numStyleLink w:val="EAModItemizedListList"/>
+  </w:abstractNum>
+  <w:abstractNum w:abstractNumId="14" w15:restartNumberingAfterBreak="0">
+    <w:nsid w:val="10C03EB5"/>
+    <w:multiLevelType w:val="multilevel"/>
+    <w:tmpl w:val="4D86A510"/>
+    <w:numStyleLink w:val="EAModItemizedListList"/>
+  </w:abstractNum>
+  <w:abstractNum w:abstractNumId="15" w15:restartNumberingAfterBreak="0">
+    <w:nsid w:val="18617B0E"/>
+    <w:multiLevelType w:val="multilevel"/>
+    <w:tmpl w:val="4D86A510"/>
+    <w:numStyleLink w:val="EAModItemizedListList"/>
+  </w:abstractNum>
+  <w:abstractNum w:abstractNumId="16" w15:restartNumberingAfterBreak="0">
+    <w:nsid w:val="1CB626D5"/>
+    <w:multiLevelType w:val="multilevel"/>
+    <w:tmpl w:val="4D86A510"/>
+    <w:numStyleLink w:val="EAModItemizedListList"/>
+  </w:abstractNum>
+  <w:abstractNum w:abstractNumId="17" w15:restartNumberingAfterBreak="0">
     <w:nsid w:val="1D1739FE"/>
     <w:multiLevelType w:val="multilevel"/>
     <w:tmpl w:val="4D86A510"/>
@@ -15793,25 +15824,19 @@
       </w:rPr>
     </w:lvl>
   </w:abstractNum>
-  <w:abstractNum w:abstractNumId="13" w15:restartNumberingAfterBreak="0">
-    <w:nsid w:val="1DE9198C"/>
+  <w:abstractNum w:abstractNumId="18" w15:restartNumberingAfterBreak="0">
+    <w:nsid w:val="21155A44"/>
     <w:multiLevelType w:val="multilevel"/>
     <w:tmpl w:val="4D86A510"/>
     <w:numStyleLink w:val="EAModItemizedListList"/>
   </w:abstractNum>
-  <w:abstractNum w:abstractNumId="14" w15:restartNumberingAfterBreak="0">
-    <w:nsid w:val="200B0DFA"/>
+  <w:abstractNum w:abstractNumId="19" w15:restartNumberingAfterBreak="0">
+    <w:nsid w:val="21C70E90"/>
     <w:multiLevelType w:val="multilevel"/>
     <w:tmpl w:val="4D86A510"/>
     <w:numStyleLink w:val="EAModItemizedListList"/>
   </w:abstractNum>
-  <w:abstractNum w:abstractNumId="15" w15:restartNumberingAfterBreak="0">
-    <w:nsid w:val="210911E9"/>
-    <w:multiLevelType w:val="multilevel"/>
-    <w:tmpl w:val="4D86A510"/>
-    <w:numStyleLink w:val="EAModItemizedListList"/>
-  </w:abstractNum>
-  <w:abstractNum w:abstractNumId="16" w15:restartNumberingAfterBreak="0">
+  <w:abstractNum w:abstractNumId="20" w15:restartNumberingAfterBreak="0">
     <w:nsid w:val="229B57AE"/>
     <w:multiLevelType w:val="multilevel"/>
     <w:tmpl w:val="4D74C44E"/>
@@ -15935,55 +15960,49 @@
       </w:rPr>
     </w:lvl>
   </w:abstractNum>
-  <w:abstractNum w:abstractNumId="17" w15:restartNumberingAfterBreak="0">
-    <w:nsid w:val="235D6AE0"/>
-    <w:multiLevelType w:val="multilevel"/>
-    <w:tmpl w:val="4D86A510"/>
-    <w:numStyleLink w:val="EAModItemizedListList"/>
-  </w:abstractNum>
-  <w:abstractNum w:abstractNumId="18" w15:restartNumberingAfterBreak="0">
-    <w:nsid w:val="23786BD3"/>
-    <w:multiLevelType w:val="multilevel"/>
-    <w:tmpl w:val="4D86A510"/>
-    <w:numStyleLink w:val="EAModItemizedListList"/>
-  </w:abstractNum>
-  <w:abstractNum w:abstractNumId="19" w15:restartNumberingAfterBreak="0">
-    <w:nsid w:val="2882366A"/>
-    <w:multiLevelType w:val="multilevel"/>
-    <w:tmpl w:val="4D86A510"/>
-    <w:numStyleLink w:val="EAModItemizedListList"/>
-  </w:abstractNum>
-  <w:abstractNum w:abstractNumId="20" w15:restartNumberingAfterBreak="0">
-    <w:nsid w:val="2DF1335E"/>
-    <w:multiLevelType w:val="multilevel"/>
-    <w:tmpl w:val="4D86A510"/>
-    <w:numStyleLink w:val="EAModItemizedListList"/>
-  </w:abstractNum>
   <w:abstractNum w:abstractNumId="21" w15:restartNumberingAfterBreak="0">
-    <w:nsid w:val="2EF1210B"/>
+    <w:nsid w:val="23DB3DC6"/>
     <w:multiLevelType w:val="multilevel"/>
     <w:tmpl w:val="4D86A510"/>
     <w:numStyleLink w:val="EAModItemizedListList"/>
   </w:abstractNum>
   <w:abstractNum w:abstractNumId="22" w15:restartNumberingAfterBreak="0">
-    <w:nsid w:val="2F0464FA"/>
+    <w:nsid w:val="2721561F"/>
     <w:multiLevelType w:val="multilevel"/>
     <w:tmpl w:val="4D86A510"/>
     <w:numStyleLink w:val="EAModItemizedListList"/>
   </w:abstractNum>
   <w:abstractNum w:abstractNumId="23" w15:restartNumberingAfterBreak="0">
-    <w:nsid w:val="3024212D"/>
+    <w:nsid w:val="29554DD0"/>
     <w:multiLevelType w:val="multilevel"/>
     <w:tmpl w:val="4D86A510"/>
     <w:numStyleLink w:val="EAModItemizedListList"/>
   </w:abstractNum>
   <w:abstractNum w:abstractNumId="24" w15:restartNumberingAfterBreak="0">
-    <w:nsid w:val="3103724E"/>
+    <w:nsid w:val="2C3B0DEB"/>
     <w:multiLevelType w:val="multilevel"/>
     <w:tmpl w:val="4D86A510"/>
     <w:numStyleLink w:val="EAModItemizedListList"/>
   </w:abstractNum>
   <w:abstractNum w:abstractNumId="25" w15:restartNumberingAfterBreak="0">
+    <w:nsid w:val="2F493D33"/>
+    <w:multiLevelType w:val="multilevel"/>
+    <w:tmpl w:val="4D86A510"/>
+    <w:numStyleLink w:val="EAModItemizedListList"/>
+  </w:abstractNum>
+  <w:abstractNum w:abstractNumId="26" w15:restartNumberingAfterBreak="0">
+    <w:nsid w:val="30B67CA8"/>
+    <w:multiLevelType w:val="multilevel"/>
+    <w:tmpl w:val="4D86A510"/>
+    <w:numStyleLink w:val="EAModItemizedListList"/>
+  </w:abstractNum>
+  <w:abstractNum w:abstractNumId="27" w15:restartNumberingAfterBreak="0">
+    <w:nsid w:val="31A37F2B"/>
+    <w:multiLevelType w:val="multilevel"/>
+    <w:tmpl w:val="4D86A510"/>
+    <w:numStyleLink w:val="EAModItemizedListList"/>
+  </w:abstractNum>
+  <w:abstractNum w:abstractNumId="28" w15:restartNumberingAfterBreak="0">
     <w:nsid w:val="31F13400"/>
     <w:multiLevelType w:val="multilevel"/>
     <w:tmpl w:val="199252AA"/>
@@ -16097,91 +16116,85 @@
       </w:rPr>
     </w:lvl>
   </w:abstractNum>
-  <w:abstractNum w:abstractNumId="26" w15:restartNumberingAfterBreak="0">
-    <w:nsid w:val="321343F2"/>
-    <w:multiLevelType w:val="multilevel"/>
-    <w:tmpl w:val="4D86A510"/>
-    <w:numStyleLink w:val="EAModItemizedListList"/>
-  </w:abstractNum>
-  <w:abstractNum w:abstractNumId="27" w15:restartNumberingAfterBreak="0">
-    <w:nsid w:val="35BC1951"/>
-    <w:multiLevelType w:val="multilevel"/>
-    <w:tmpl w:val="4D86A510"/>
-    <w:numStyleLink w:val="EAModItemizedListList"/>
-  </w:abstractNum>
-  <w:abstractNum w:abstractNumId="28" w15:restartNumberingAfterBreak="0">
-    <w:nsid w:val="39523E04"/>
-    <w:multiLevelType w:val="multilevel"/>
-    <w:tmpl w:val="4D86A510"/>
-    <w:numStyleLink w:val="EAModItemizedListList"/>
-  </w:abstractNum>
   <w:abstractNum w:abstractNumId="29" w15:restartNumberingAfterBreak="0">
-    <w:nsid w:val="3E0E5B4C"/>
+    <w:nsid w:val="374A5B17"/>
     <w:multiLevelType w:val="multilevel"/>
     <w:tmpl w:val="4D86A510"/>
     <w:numStyleLink w:val="EAModItemizedListList"/>
   </w:abstractNum>
   <w:abstractNum w:abstractNumId="30" w15:restartNumberingAfterBreak="0">
-    <w:nsid w:val="3F5D231F"/>
+    <w:nsid w:val="37A16A2A"/>
     <w:multiLevelType w:val="multilevel"/>
     <w:tmpl w:val="4D86A510"/>
     <w:numStyleLink w:val="EAModItemizedListList"/>
   </w:abstractNum>
   <w:abstractNum w:abstractNumId="31" w15:restartNumberingAfterBreak="0">
-    <w:nsid w:val="3FB07D1E"/>
+    <w:nsid w:val="39734123"/>
     <w:multiLevelType w:val="multilevel"/>
     <w:tmpl w:val="4D86A510"/>
     <w:numStyleLink w:val="EAModItemizedListList"/>
   </w:abstractNum>
   <w:abstractNum w:abstractNumId="32" w15:restartNumberingAfterBreak="0">
-    <w:nsid w:val="40455F5F"/>
+    <w:nsid w:val="3A871573"/>
     <w:multiLevelType w:val="multilevel"/>
     <w:tmpl w:val="4D86A510"/>
     <w:numStyleLink w:val="EAModItemizedListList"/>
   </w:abstractNum>
   <w:abstractNum w:abstractNumId="33" w15:restartNumberingAfterBreak="0">
-    <w:nsid w:val="4307151C"/>
+    <w:nsid w:val="3EEE66EF"/>
     <w:multiLevelType w:val="multilevel"/>
     <w:tmpl w:val="4D86A510"/>
     <w:numStyleLink w:val="EAModItemizedListList"/>
   </w:abstractNum>
   <w:abstractNum w:abstractNumId="34" w15:restartNumberingAfterBreak="0">
-    <w:nsid w:val="440E21FA"/>
+    <w:nsid w:val="406B0720"/>
     <w:multiLevelType w:val="multilevel"/>
     <w:tmpl w:val="4D86A510"/>
     <w:numStyleLink w:val="EAModItemizedListList"/>
   </w:abstractNum>
   <w:abstractNum w:abstractNumId="35" w15:restartNumberingAfterBreak="0">
-    <w:nsid w:val="47ED1374"/>
+    <w:nsid w:val="412E5517"/>
     <w:multiLevelType w:val="multilevel"/>
     <w:tmpl w:val="4D86A510"/>
     <w:numStyleLink w:val="EAModItemizedListList"/>
   </w:abstractNum>
   <w:abstractNum w:abstractNumId="36" w15:restartNumberingAfterBreak="0">
-    <w:nsid w:val="48064ADE"/>
+    <w:nsid w:val="470B29A9"/>
     <w:multiLevelType w:val="multilevel"/>
     <w:tmpl w:val="4D86A510"/>
     <w:numStyleLink w:val="EAModItemizedListList"/>
   </w:abstractNum>
   <w:abstractNum w:abstractNumId="37" w15:restartNumberingAfterBreak="0">
-    <w:nsid w:val="49643F5D"/>
+    <w:nsid w:val="49F16051"/>
     <w:multiLevelType w:val="multilevel"/>
     <w:tmpl w:val="4D86A510"/>
     <w:numStyleLink w:val="EAModItemizedListList"/>
   </w:abstractNum>
   <w:abstractNum w:abstractNumId="38" w15:restartNumberingAfterBreak="0">
-    <w:nsid w:val="4EEC76D3"/>
+    <w:nsid w:val="4AC235AA"/>
     <w:multiLevelType w:val="multilevel"/>
     <w:tmpl w:val="4D86A510"/>
     <w:numStyleLink w:val="EAModItemizedListList"/>
   </w:abstractNum>
   <w:abstractNum w:abstractNumId="39" w15:restartNumberingAfterBreak="0">
-    <w:nsid w:val="4FC044D2"/>
+    <w:nsid w:val="4BC3300A"/>
     <w:multiLevelType w:val="multilevel"/>
     <w:tmpl w:val="4D86A510"/>
     <w:numStyleLink w:val="EAModItemizedListList"/>
   </w:abstractNum>
   <w:abstractNum w:abstractNumId="40" w15:restartNumberingAfterBreak="0">
+    <w:nsid w:val="4C620726"/>
+    <w:multiLevelType w:val="multilevel"/>
+    <w:tmpl w:val="4D86A510"/>
+    <w:numStyleLink w:val="EAModItemizedListList"/>
+  </w:abstractNum>
+  <w:abstractNum w:abstractNumId="41" w15:restartNumberingAfterBreak="0">
+    <w:nsid w:val="4D236BC1"/>
+    <w:multiLevelType w:val="multilevel"/>
+    <w:tmpl w:val="4D86A510"/>
+    <w:numStyleLink w:val="EAModItemizedListList"/>
+  </w:abstractNum>
+  <w:abstractNum w:abstractNumId="42" w15:restartNumberingAfterBreak="0">
     <w:nsid w:val="4FE82FF8"/>
     <w:multiLevelType w:val="multilevel"/>
     <w:tmpl w:val="977634BA"/>
@@ -16313,56 +16326,44 @@
       </w:rPr>
     </w:lvl>
   </w:abstractNum>
-  <w:abstractNum w:abstractNumId="41" w15:restartNumberingAfterBreak="0">
-    <w:nsid w:val="4FF81C98"/>
-    <w:multiLevelType w:val="multilevel"/>
-    <w:tmpl w:val="4D86A510"/>
-    <w:numStyleLink w:val="EAModItemizedListList"/>
-  </w:abstractNum>
-  <w:abstractNum w:abstractNumId="42" w15:restartNumberingAfterBreak="0">
-    <w:nsid w:val="50A47AA2"/>
-    <w:multiLevelType w:val="multilevel"/>
-    <w:tmpl w:val="4D86A510"/>
-    <w:numStyleLink w:val="EAModItemizedListList"/>
-  </w:abstractNum>
   <w:abstractNum w:abstractNumId="43" w15:restartNumberingAfterBreak="0">
-    <w:nsid w:val="510C7BEC"/>
+    <w:nsid w:val="57B757CE"/>
     <w:multiLevelType w:val="multilevel"/>
     <w:tmpl w:val="4D86A510"/>
     <w:numStyleLink w:val="EAModItemizedListList"/>
   </w:abstractNum>
   <w:abstractNum w:abstractNumId="44" w15:restartNumberingAfterBreak="0">
-    <w:nsid w:val="53B33AF5"/>
+    <w:nsid w:val="58E7696D"/>
     <w:multiLevelType w:val="multilevel"/>
     <w:tmpl w:val="4D86A510"/>
     <w:numStyleLink w:val="EAModItemizedListList"/>
   </w:abstractNum>
   <w:abstractNum w:abstractNumId="45" w15:restartNumberingAfterBreak="0">
-    <w:nsid w:val="58ED5675"/>
+    <w:nsid w:val="5D845FFA"/>
     <w:multiLevelType w:val="multilevel"/>
     <w:tmpl w:val="4D86A510"/>
     <w:numStyleLink w:val="EAModItemizedListList"/>
   </w:abstractNum>
   <w:abstractNum w:abstractNumId="46" w15:restartNumberingAfterBreak="0">
-    <w:nsid w:val="5CC1253F"/>
+    <w:nsid w:val="5EE410DF"/>
     <w:multiLevelType w:val="multilevel"/>
     <w:tmpl w:val="4D86A510"/>
     <w:numStyleLink w:val="EAModItemizedListList"/>
   </w:abstractNum>
   <w:abstractNum w:abstractNumId="47" w15:restartNumberingAfterBreak="0">
-    <w:nsid w:val="5F116681"/>
+    <w:nsid w:val="5F5E5853"/>
     <w:multiLevelType w:val="multilevel"/>
     <w:tmpl w:val="4D86A510"/>
     <w:numStyleLink w:val="EAModItemizedListList"/>
   </w:abstractNum>
   <w:abstractNum w:abstractNumId="48" w15:restartNumberingAfterBreak="0">
-    <w:nsid w:val="62F40856"/>
+    <w:nsid w:val="5F616985"/>
     <w:multiLevelType w:val="multilevel"/>
     <w:tmpl w:val="4D86A510"/>
     <w:numStyleLink w:val="EAModItemizedListList"/>
   </w:abstractNum>
   <w:abstractNum w:abstractNumId="49" w15:restartNumberingAfterBreak="0">
-    <w:nsid w:val="6321416E"/>
+    <w:nsid w:val="5FE81319"/>
     <w:multiLevelType w:val="multilevel"/>
     <w:tmpl w:val="4D86A510"/>
     <w:numStyleLink w:val="EAModItemizedListList"/>
@@ -16483,96 +16484,72 @@
     </w:lvl>
   </w:abstractNum>
   <w:abstractNum w:abstractNumId="51" w15:restartNumberingAfterBreak="0">
-    <w:nsid w:val="647D58F0"/>
+    <w:nsid w:val="64475616"/>
     <w:multiLevelType w:val="multilevel"/>
     <w:tmpl w:val="4D86A510"/>
     <w:numStyleLink w:val="EAModItemizedListList"/>
   </w:abstractNum>
   <w:abstractNum w:abstractNumId="52" w15:restartNumberingAfterBreak="0">
-    <w:nsid w:val="65430492"/>
+    <w:nsid w:val="644E46E2"/>
     <w:multiLevelType w:val="multilevel"/>
     <w:tmpl w:val="4D86A510"/>
     <w:numStyleLink w:val="EAModItemizedListList"/>
   </w:abstractNum>
   <w:abstractNum w:abstractNumId="53" w15:restartNumberingAfterBreak="0">
-    <w:nsid w:val="65EA0AB8"/>
+    <w:nsid w:val="65541248"/>
     <w:multiLevelType w:val="multilevel"/>
     <w:tmpl w:val="4D86A510"/>
     <w:numStyleLink w:val="EAModItemizedListList"/>
   </w:abstractNum>
   <w:abstractNum w:abstractNumId="54" w15:restartNumberingAfterBreak="0">
-    <w:nsid w:val="66F6343D"/>
+    <w:nsid w:val="677B23ED"/>
     <w:multiLevelType w:val="multilevel"/>
     <w:tmpl w:val="4D86A510"/>
     <w:numStyleLink w:val="EAModItemizedListList"/>
   </w:abstractNum>
   <w:abstractNum w:abstractNumId="55" w15:restartNumberingAfterBreak="0">
-    <w:nsid w:val="68653C42"/>
+    <w:nsid w:val="6AB85530"/>
     <w:multiLevelType w:val="multilevel"/>
     <w:tmpl w:val="4D86A510"/>
     <w:numStyleLink w:val="EAModItemizedListList"/>
   </w:abstractNum>
   <w:abstractNum w:abstractNumId="56" w15:restartNumberingAfterBreak="0">
-    <w:nsid w:val="6A341254"/>
+    <w:nsid w:val="6E410B61"/>
     <w:multiLevelType w:val="multilevel"/>
     <w:tmpl w:val="4D86A510"/>
     <w:numStyleLink w:val="EAModItemizedListList"/>
   </w:abstractNum>
   <w:abstractNum w:abstractNumId="57" w15:restartNumberingAfterBreak="0">
-    <w:nsid w:val="6ECC5AC0"/>
+    <w:nsid w:val="6ED0696E"/>
     <w:multiLevelType w:val="multilevel"/>
     <w:tmpl w:val="4D86A510"/>
     <w:numStyleLink w:val="EAModItemizedListList"/>
   </w:abstractNum>
   <w:abstractNum w:abstractNumId="58" w15:restartNumberingAfterBreak="0">
-    <w:nsid w:val="72B733BC"/>
+    <w:nsid w:val="6FF72A1E"/>
     <w:multiLevelType w:val="multilevel"/>
     <w:tmpl w:val="4D86A510"/>
     <w:numStyleLink w:val="EAModItemizedListList"/>
   </w:abstractNum>
   <w:abstractNum w:abstractNumId="59" w15:restartNumberingAfterBreak="0">
-    <w:nsid w:val="72F32532"/>
+    <w:nsid w:val="70C04CC6"/>
     <w:multiLevelType w:val="multilevel"/>
     <w:tmpl w:val="4D86A510"/>
     <w:numStyleLink w:val="EAModItemizedListList"/>
   </w:abstractNum>
   <w:abstractNum w:abstractNumId="60" w15:restartNumberingAfterBreak="0">
-    <w:nsid w:val="73611EE0"/>
+    <w:nsid w:val="714A064D"/>
     <w:multiLevelType w:val="multilevel"/>
     <w:tmpl w:val="4D86A510"/>
     <w:numStyleLink w:val="EAModItemizedListList"/>
   </w:abstractNum>
   <w:abstractNum w:abstractNumId="61" w15:restartNumberingAfterBreak="0">
-    <w:nsid w:val="73BB13B8"/>
+    <w:nsid w:val="71E06CD2"/>
     <w:multiLevelType w:val="multilevel"/>
     <w:tmpl w:val="4D86A510"/>
     <w:numStyleLink w:val="EAModItemizedListList"/>
   </w:abstractNum>
   <w:abstractNum w:abstractNumId="62" w15:restartNumberingAfterBreak="0">
-    <w:nsid w:val="74506551"/>
-    <w:multiLevelType w:val="multilevel"/>
-    <w:tmpl w:val="4D86A510"/>
-    <w:numStyleLink w:val="EAModItemizedListList"/>
-  </w:abstractNum>
-  <w:abstractNum w:abstractNumId="63" w15:restartNumberingAfterBreak="0">
-    <w:nsid w:val="7487414F"/>
-    <w:multiLevelType w:val="multilevel"/>
-    <w:tmpl w:val="4D86A510"/>
-    <w:numStyleLink w:val="EAModItemizedListList"/>
-  </w:abstractNum>
-  <w:abstractNum w:abstractNumId="64" w15:restartNumberingAfterBreak="0">
-    <w:nsid w:val="74CC0F9D"/>
-    <w:multiLevelType w:val="multilevel"/>
-    <w:tmpl w:val="4D86A510"/>
-    <w:numStyleLink w:val="EAModItemizedListList"/>
-  </w:abstractNum>
-  <w:abstractNum w:abstractNumId="65" w15:restartNumberingAfterBreak="0">
-    <w:nsid w:val="74D55B0D"/>
-    <w:multiLevelType w:val="multilevel"/>
-    <w:tmpl w:val="4D86A510"/>
-    <w:numStyleLink w:val="EAModItemizedListList"/>
-  </w:abstractNum>
-  <w:abstractNum w:abstractNumId="66" w15:restartNumberingAfterBreak="0">
     <w:nsid w:val="74E37E05"/>
     <w:multiLevelType w:val="multilevel"/>
     <w:tmpl w:val="B9F0E5A4"/>
@@ -16686,13 +16663,49 @@
       </w:rPr>
     </w:lvl>
   </w:abstractNum>
+  <w:abstractNum w:abstractNumId="63" w15:restartNumberingAfterBreak="0">
+    <w:nsid w:val="75B27290"/>
+    <w:multiLevelType w:val="multilevel"/>
+    <w:tmpl w:val="4D86A510"/>
+    <w:numStyleLink w:val="EAModItemizedListList"/>
+  </w:abstractNum>
+  <w:abstractNum w:abstractNumId="64" w15:restartNumberingAfterBreak="0">
+    <w:nsid w:val="760A37BE"/>
+    <w:multiLevelType w:val="multilevel"/>
+    <w:tmpl w:val="4D86A510"/>
+    <w:numStyleLink w:val="EAModItemizedListList"/>
+  </w:abstractNum>
+  <w:abstractNum w:abstractNumId="65" w15:restartNumberingAfterBreak="0">
+    <w:nsid w:val="761E35CE"/>
+    <w:multiLevelType w:val="multilevel"/>
+    <w:tmpl w:val="4D86A510"/>
+    <w:numStyleLink w:val="EAModItemizedListList"/>
+  </w:abstractNum>
+  <w:abstractNum w:abstractNumId="66" w15:restartNumberingAfterBreak="0">
+    <w:nsid w:val="77E305F7"/>
+    <w:multiLevelType w:val="multilevel"/>
+    <w:tmpl w:val="4D86A510"/>
+    <w:numStyleLink w:val="EAModItemizedListList"/>
+  </w:abstractNum>
   <w:abstractNum w:abstractNumId="67" w15:restartNumberingAfterBreak="0">
-    <w:nsid w:val="7A7F2DD7"/>
+    <w:nsid w:val="79435E92"/>
     <w:multiLevelType w:val="multilevel"/>
     <w:tmpl w:val="4D86A510"/>
     <w:numStyleLink w:val="EAModItemizedListList"/>
   </w:abstractNum>
   <w:abstractNum w:abstractNumId="68" w15:restartNumberingAfterBreak="0">
+    <w:nsid w:val="7ACB12C0"/>
+    <w:multiLevelType w:val="multilevel"/>
+    <w:tmpl w:val="4D86A510"/>
+    <w:numStyleLink w:val="EAModItemizedListList"/>
+  </w:abstractNum>
+  <w:abstractNum w:abstractNumId="69" w15:restartNumberingAfterBreak="0">
+    <w:nsid w:val="7AD04CE2"/>
+    <w:multiLevelType w:val="multilevel"/>
+    <w:tmpl w:val="4D86A510"/>
+    <w:numStyleLink w:val="EAModItemizedListList"/>
+  </w:abstractNum>
+  <w:abstractNum w:abstractNumId="70" w15:restartNumberingAfterBreak="0">
     <w:nsid w:val="7C7F6145"/>
     <w:multiLevelType w:val="multilevel"/>
     <w:tmpl w:val="27B0DE64"/>
@@ -16816,71 +16829,59 @@
       </w:rPr>
     </w:lvl>
   </w:abstractNum>
-  <w:abstractNum w:abstractNumId="69" w15:restartNumberingAfterBreak="0">
-    <w:nsid w:val="7F181732"/>
-    <w:multiLevelType w:val="multilevel"/>
-    <w:tmpl w:val="4D86A510"/>
-    <w:numStyleLink w:val="EAModItemizedListList"/>
-  </w:abstractNum>
-  <w:abstractNum w:abstractNumId="70" w15:restartNumberingAfterBreak="0">
-    <w:nsid w:val="7F3C72D5"/>
-    <w:multiLevelType w:val="multilevel"/>
-    <w:tmpl w:val="4D86A510"/>
-    <w:numStyleLink w:val="EAModItemizedListList"/>
-  </w:abstractNum>
   <w:num w:numId="1">
     <w:abstractNumId w:val="50"/>
   </w:num>
   <w:num w:numId="2">
-    <w:abstractNumId w:val="66"/>
+    <w:abstractNumId w:val="62"/>
   </w:num>
   <w:num w:numId="3">
-    <w:abstractNumId w:val="40"/>
+    <w:abstractNumId w:val="42"/>
   </w:num>
   <w:num w:numId="4">
-    <w:abstractNumId w:val="16"/>
+    <w:abstractNumId w:val="20"/>
   </w:num>
   <w:num w:numId="5">
+    <w:abstractNumId w:val="17"/>
+  </w:num>
+  <w:num w:numId="6">
+    <w:abstractNumId w:val="70"/>
+  </w:num>
+  <w:num w:numId="7">
+    <w:abstractNumId w:val="30"/>
+  </w:num>
+  <w:num w:numId="8">
+    <w:abstractNumId w:val="44"/>
+  </w:num>
+  <w:num w:numId="9">
     <w:abstractNumId w:val="12"/>
   </w:num>
-  <w:num w:numId="6">
-    <w:abstractNumId w:val="68"/>
-  </w:num>
-  <w:num w:numId="7">
-    <w:abstractNumId w:val="62"/>
-  </w:num>
-  <w:num w:numId="8">
-    <w:abstractNumId w:val="32"/>
-  </w:num>
-  <w:num w:numId="9">
-    <w:abstractNumId w:val="30"/>
-  </w:num>
   <w:num w:numId="10">
-    <w:abstractNumId w:val="35"/>
+    <w:abstractNumId w:val="26"/>
   </w:num>
   <w:num w:numId="11">
-    <w:abstractNumId w:val="18"/>
+    <w:abstractNumId w:val="11"/>
   </w:num>
   <w:num w:numId="12">
-    <w:abstractNumId w:val="15"/>
+    <w:abstractNumId w:val="47"/>
   </w:num>
   <w:num w:numId="13">
+    <w:abstractNumId w:val="36"/>
+  </w:num>
+  <w:num w:numId="14">
+    <w:abstractNumId w:val="27"/>
+  </w:num>
+  <w:num w:numId="15">
     <w:abstractNumId w:val="54"/>
   </w:num>
-  <w:num w:numId="14">
-    <w:abstractNumId w:val="39"/>
-  </w:num>
-  <w:num w:numId="15">
-    <w:abstractNumId w:val="28"/>
-  </w:num>
   <w:num w:numId="16">
-    <w:abstractNumId w:val="63"/>
+    <w:abstractNumId w:val="0"/>
   </w:num>
   <w:num w:numId="17">
-    <w:abstractNumId w:val="2"/>
+    <w:abstractNumId w:val="25"/>
   </w:num>
   <w:num w:numId="18">
-    <w:abstractNumId w:val="19"/>
+    <w:abstractNumId w:val="51"/>
   </w:num>
   <w:num w:numId="19">
     <w:abstractNumId w:val="67"/>
@@ -16889,154 +16890,154 @@
     <w:abstractNumId w:val="37"/>
   </w:num>
   <w:num w:numId="21">
+    <w:abstractNumId w:val="64"/>
+  </w:num>
+  <w:num w:numId="22">
+    <w:abstractNumId w:val="1"/>
+  </w:num>
+  <w:num w:numId="23">
+    <w:abstractNumId w:val="32"/>
+  </w:num>
+  <w:num w:numId="24">
+    <w:abstractNumId w:val="59"/>
+  </w:num>
+  <w:num w:numId="25">
     <w:abstractNumId w:val="23"/>
   </w:num>
-  <w:num w:numId="22">
-    <w:abstractNumId w:val="44"/>
-  </w:num>
-  <w:num w:numId="23">
-    <w:abstractNumId w:val="9"/>
-  </w:num>
-  <w:num w:numId="24">
-    <w:abstractNumId w:val="60"/>
-  </w:num>
-  <w:num w:numId="25">
-    <w:abstractNumId w:val="8"/>
-  </w:num>
   <w:num w:numId="26">
-    <w:abstractNumId w:val="31"/>
+    <w:abstractNumId w:val="15"/>
   </w:num>
   <w:num w:numId="27">
-    <w:abstractNumId w:val="1"/>
+    <w:abstractNumId w:val="49"/>
   </w:num>
   <w:num w:numId="28">
     <w:abstractNumId w:val="41"/>
   </w:num>
   <w:num w:numId="29">
+    <w:abstractNumId w:val="56"/>
+  </w:num>
+  <w:num w:numId="30">
+    <w:abstractNumId w:val="18"/>
+  </w:num>
+  <w:num w:numId="31">
+    <w:abstractNumId w:val="68"/>
+  </w:num>
+  <w:num w:numId="32">
+    <w:abstractNumId w:val="60"/>
+  </w:num>
+  <w:num w:numId="33">
+    <w:abstractNumId w:val="13"/>
+  </w:num>
+  <w:num w:numId="34">
+    <w:abstractNumId w:val="61"/>
+  </w:num>
+  <w:num w:numId="35">
+    <w:abstractNumId w:val="7"/>
+  </w:num>
+  <w:num w:numId="36">
+    <w:abstractNumId w:val="69"/>
+  </w:num>
+  <w:num w:numId="37">
+    <w:abstractNumId w:val="55"/>
+  </w:num>
+  <w:num w:numId="38">
+    <w:abstractNumId w:val="10"/>
+  </w:num>
+  <w:num w:numId="39">
+    <w:abstractNumId w:val="58"/>
+  </w:num>
+  <w:num w:numId="40">
+    <w:abstractNumId w:val="43"/>
+  </w:num>
+  <w:num w:numId="41">
+    <w:abstractNumId w:val="65"/>
+  </w:num>
+  <w:num w:numId="42">
+    <w:abstractNumId w:val="66"/>
+  </w:num>
+  <w:num w:numId="43">
+    <w:abstractNumId w:val="63"/>
+  </w:num>
+  <w:num w:numId="44">
+    <w:abstractNumId w:val="22"/>
+  </w:num>
+  <w:num w:numId="45">
+    <w:abstractNumId w:val="2"/>
+  </w:num>
+  <w:num w:numId="46">
+    <w:abstractNumId w:val="45"/>
+  </w:num>
+  <w:num w:numId="47">
+    <w:abstractNumId w:val="9"/>
+  </w:num>
+  <w:num w:numId="48">
+    <w:abstractNumId w:val="46"/>
+  </w:num>
+  <w:num w:numId="49">
+    <w:abstractNumId w:val="21"/>
+  </w:num>
+  <w:num w:numId="50">
+    <w:abstractNumId w:val="6"/>
+  </w:num>
+  <w:num w:numId="51">
+    <w:abstractNumId w:val="33"/>
+  </w:num>
+  <w:num w:numId="52">
+    <w:abstractNumId w:val="16"/>
+  </w:num>
+  <w:num w:numId="53">
     <w:abstractNumId w:val="3"/>
   </w:num>
-  <w:num w:numId="30">
-    <w:abstractNumId w:val="43"/>
+  <w:num w:numId="54">
+    <w:abstractNumId w:val="5"/>
   </w:num>
-  <w:num w:numId="31">
-    <w:abstractNumId w:val="57"/>
+  <w:num w:numId="55">
+    <w:abstractNumId w:val="4"/>
   </w:num>
-  <w:num w:numId="32">
-    <w:abstractNumId w:val="13"/>
+  <w:num w:numId="56">
+    <w:abstractNumId w:val="8"/>
   </w:num>
-  <w:num w:numId="33">
+  <w:num w:numId="57">
+    <w:abstractNumId w:val="39"/>
+  </w:num>
+  <w:num w:numId="58">
+    <w:abstractNumId w:val="31"/>
+  </w:num>
+  <w:num w:numId="59">
+    <w:abstractNumId w:val="40"/>
+  </w:num>
+  <w:num w:numId="60">
+    <w:abstractNumId w:val="29"/>
+  </w:num>
+  <w:num w:numId="61">
+    <w:abstractNumId w:val="14"/>
+  </w:num>
+  <w:num w:numId="62">
+    <w:abstractNumId w:val="35"/>
+  </w:num>
+  <w:num w:numId="63">
     <w:abstractNumId w:val="52"/>
   </w:num>
-  <w:num w:numId="34">
-    <w:abstractNumId w:val="0"/>
+  <w:num w:numId="64">
+    <w:abstractNumId w:val="19"/>
   </w:num>
-  <w:num w:numId="35">
-    <w:abstractNumId w:val="64"/>
+  <w:num w:numId="65">
+    <w:abstractNumId w:val="24"/>
   </w:num>
-  <w:num w:numId="36">
-    <w:abstractNumId w:val="5"/>
+  <w:num w:numId="66">
+    <w:abstractNumId w:val="34"/>
   </w:num>
-  <w:num w:numId="37">
-    <w:abstractNumId w:val="17"/>
-  </w:num>
-  <w:num w:numId="38">
-    <w:abstractNumId w:val="7"/>
-  </w:num>
-  <w:num w:numId="39">
-    <w:abstractNumId w:val="10"/>
-  </w:num>
-  <w:num w:numId="40">
-    <w:abstractNumId w:val="27"/>
-  </w:num>
-  <w:num w:numId="41">
-    <w:abstractNumId w:val="4"/>
-  </w:num>
-  <w:num w:numId="42">
-    <w:abstractNumId w:val="69"/>
-  </w:num>
-  <w:num w:numId="43">
-    <w:abstractNumId w:val="45"/>
-  </w:num>
-  <w:num w:numId="44">
+  <w:num w:numId="67">
     <w:abstractNumId w:val="48"/>
   </w:num>
-  <w:num w:numId="45">
-    <w:abstractNumId w:val="22"/>
+  <w:num w:numId="68">
+    <w:abstractNumId w:val="38"/>
   </w:num>
-  <w:num w:numId="46">
-    <w:abstractNumId w:val="34"/>
-  </w:num>
-  <w:num w:numId="47">
-    <w:abstractNumId w:val="42"/>
-  </w:num>
-  <w:num w:numId="48">
+  <w:num w:numId="69">
     <w:abstractNumId w:val="53"/>
   </w:num>
-  <w:num w:numId="49">
-    <w:abstractNumId w:val="6"/>
-  </w:num>
-  <w:num w:numId="50">
-    <w:abstractNumId w:val="11"/>
-  </w:num>
-  <w:num w:numId="51">
-    <w:abstractNumId w:val="24"/>
-  </w:num>
-  <w:num w:numId="52">
-    <w:abstractNumId w:val="51"/>
-  </w:num>
-  <w:num w:numId="53">
-    <w:abstractNumId w:val="29"/>
-  </w:num>
-  <w:num w:numId="54">
-    <w:abstractNumId w:val="70"/>
-  </w:num>
-  <w:num w:numId="55">
-    <w:abstractNumId w:val="21"/>
-  </w:num>
-  <w:num w:numId="56">
-    <w:abstractNumId w:val="14"/>
-  </w:num>
-  <w:num w:numId="57">
-    <w:abstractNumId w:val="49"/>
-  </w:num>
-  <w:num w:numId="58">
-    <w:abstractNumId w:val="36"/>
-  </w:num>
-  <w:num w:numId="59">
-    <w:abstractNumId w:val="33"/>
-  </w:num>
-  <w:num w:numId="60">
-    <w:abstractNumId w:val="56"/>
-  </w:num>
-  <w:num w:numId="61">
-    <w:abstractNumId w:val="47"/>
-  </w:num>
-  <w:num w:numId="62">
-    <w:abstractNumId w:val="65"/>
-  </w:num>
-  <w:num w:numId="63">
-    <w:abstractNumId w:val="46"/>
-  </w:num>
-  <w:num w:numId="64">
-    <w:abstractNumId w:val="26"/>
-  </w:num>
-  <w:num w:numId="65">
-    <w:abstractNumId w:val="38"/>
-  </w:num>
-  <w:num w:numId="66">
-    <w:abstractNumId w:val="61"/>
-  </w:num>
-  <w:num w:numId="67">
-    <w:abstractNumId w:val="55"/>
-  </w:num>
-  <w:num w:numId="68">
-    <w:abstractNumId w:val="20"/>
-  </w:num>
-  <w:num w:numId="69">
-    <w:abstractNumId w:val="58"/>
-  </w:num>
   <w:num w:numId="70">
-    <w:abstractNumId w:val="59"/>
+    <w:abstractNumId w:val="57"/>
   </w:num>
   <w:numIdMacAtCleanup w:val="70"/>
 </w:numbering>
@@ -19078,7 +19079,6 @@
     <w:rsid w:val="00942881"/>
     <w:rsid w:val="00A915C2"/>
     <w:rsid w:val="00B175A6"/>
-    <w:rsid w:val="00C13BF7"/>
     <w:rsid w:val="00C20656"/>
     <w:rsid w:val="00C31239"/>
     <w:rsid w:val="00C5443E"/>
@@ -19102,6 +19102,7 @@
     <w:rsid w:val="00F1083C"/>
     <w:rsid w:val="00F43952"/>
     <w:rsid w:val="00F6295D"/>
+    <w:rsid w:val="00FC4BC8"/>
   </w:rsids>
   <m:mathPr>
     <m:mathFont m:val="Cambria Math"/>
@@ -19839,7 +19840,7 @@
 </file>
 
 <file path=customXml/itemProps1.xml><?xml version="1.0" encoding="utf-8"?>
-<ds:datastoreItem xmlns:ds="http://schemas.openxmlformats.org/officeDocument/2006/customXml" ds:itemID="{A7119E36-E221-4158-BFA0-23199D7A57A1}">
+<ds:datastoreItem xmlns:ds="http://schemas.openxmlformats.org/officeDocument/2006/customXml" ds:itemID="{AA2692C3-36A9-457E-85F0-24E018E4E52D}">
   <ds:schemaRefs>
     <ds:schemaRef ds:uri="http://schemas.openxmlformats.org/officeDocument/2006/bibliography"/>
   </ds:schemaRefs>

</xml_diff>